<commit_message>
thêm chức năng gửi API đăng ký
</commit_message>
<xml_diff>
--- a/DOCs/API Đăng ký.docx
+++ b/DOCs/API Đăng ký.docx
@@ -5595,6 +5595,82 @@
         <w:pStyle w:val="ListParagraph"/>
         <w:numPr>
           <w:ilvl w:val="0"/>
+          <w:numId w:val="13"/>
+        </w:numPr>
+        <w:rPr>
+          <w:lang w:val="en-US"/>
+        </w:rPr>
+      </w:pPr>
+      <w:r>
+        <w:rPr>
+          <w:lang w:val="en-US"/>
+        </w:rPr>
+        <w:t xml:space="preserve">Đăng ký lỗi: </w:t>
+      </w:r>
+      <w:r>
+        <w:rPr>
+          <w:b/>
+          <w:bCs/>
+          <w:lang w:val="en-US"/>
+        </w:rPr>
+        <w:t>"N|Lỗi thực hiện, xin vui lòng thực hiện sau: Object reference not set to an instance of an object.."</w:t>
+      </w:r>
+    </w:p>
+    <w:p>
+      <w:pPr>
+        <w:pStyle w:val="ListParagraph"/>
+        <w:ind w:left="1440"/>
+        <w:rPr>
+          <w:lang w:val="en-US"/>
+        </w:rPr>
+      </w:pPr>
+      <w:r>
+        <w:rPr>
+          <w:lang w:val="en-US"/>
+        </w:rPr>
+        <w:lastRenderedPageBreak/>
+        <w:drawing>
+          <wp:inline distT="0" distB="0" distL="0" distR="0" wp14:anchorId="07FD1DC3" wp14:editId="126FF8FA">
+            <wp:extent cx="4026877" cy="1957137"/>
+            <wp:effectExtent l="0" t="0" r="0" b="5080"/>
+            <wp:docPr id="1544413472" name="Picture 1"/>
+            <wp:cNvGraphicFramePr>
+              <a:graphicFrameLocks xmlns:a="http://schemas.openxmlformats.org/drawingml/2006/main" noChangeAspect="1"/>
+            </wp:cNvGraphicFramePr>
+            <a:graphic xmlns:a="http://schemas.openxmlformats.org/drawingml/2006/main">
+              <a:graphicData uri="http://schemas.openxmlformats.org/drawingml/2006/picture">
+                <pic:pic xmlns:pic="http://schemas.openxmlformats.org/drawingml/2006/picture">
+                  <pic:nvPicPr>
+                    <pic:cNvPr id="1544413472" name=""/>
+                    <pic:cNvPicPr/>
+                  </pic:nvPicPr>
+                  <pic:blipFill>
+                    <a:blip r:embed="rId29"/>
+                    <a:stretch>
+                      <a:fillRect/>
+                    </a:stretch>
+                  </pic:blipFill>
+                  <pic:spPr>
+                    <a:xfrm>
+                      <a:off x="0" y="0"/>
+                      <a:ext cx="4035377" cy="1961268"/>
+                    </a:xfrm>
+                    <a:prstGeom prst="rect">
+                      <a:avLst/>
+                    </a:prstGeom>
+                  </pic:spPr>
+                </pic:pic>
+              </a:graphicData>
+            </a:graphic>
+          </wp:inline>
+        </w:drawing>
+      </w:r>
+    </w:p>
+    <w:p>
+      <w:pPr>
+        <w:pStyle w:val="ListParagraph"/>
+        <w:numPr>
+          <w:ilvl w:val="0"/>
           <w:numId w:val="9"/>
         </w:numPr>
         <w:rPr>
@@ -5685,7 +5761,7 @@
         </w:rPr>
         <w:t xml:space="preserve">Url: </w:t>
       </w:r>
-      <w:hyperlink r:id="rId29" w:history="1">
+      <w:hyperlink r:id="rId30" w:history="1">
         <w:r>
           <w:rPr>
             <w:rStyle w:val="Hyperlink"/>
@@ -5751,25 +5827,33 @@
         </w:rPr>
         <w:t>copy dán vào</w:t>
       </w:r>
-    </w:p>
-    <w:p>
-      <w:pPr>
-        <w:pStyle w:val="ListParagraph"/>
-        <w:ind w:left="1080"/>
-        <w:rPr>
-          <w:rFonts w:ascii="Consolas" w:hAnsi="Consolas"/>
-          <w:color w:val="C45911" w:themeColor="accent2" w:themeShade="BF"/>
-          <w:sz w:val="22"/>
-          <w:szCs w:val="22"/>
-          <w:lang w:val="en-US"/>
-        </w:rPr>
-      </w:pPr>
-      <w:r>
-        <w:rPr>
-          <w:rFonts w:ascii="Consolas" w:hAnsi="Consolas"/>
-          <w:color w:val="C45911" w:themeColor="accent2" w:themeShade="BF"/>
-          <w:sz w:val="22"/>
-          <w:szCs w:val="22"/>
+      <w:r>
+        <w:rPr>
+          <w:lang w:val="en-US"/>
+        </w:rPr>
+        <w:t>, nhớ thay đổi mã id học phần cần hủy</w:t>
+      </w:r>
+      <w:r>
+        <w:rPr>
+          <w:lang w:val="en-US"/>
+        </w:rPr>
+        <w:t xml:space="preserve"> trong phần bôi vàng</w:t>
+      </w:r>
+    </w:p>
+    <w:p>
+      <w:pPr>
+        <w:pStyle w:val="ListParagraph"/>
+        <w:ind w:left="1080"/>
+        <w:rPr>
+          <w:color w:val="C45911" w:themeColor="accent2" w:themeShade="BF"/>
+          <w:szCs w:val="26"/>
+          <w:lang w:val="en-US"/>
+        </w:rPr>
+      </w:pPr>
+      <w:r>
+        <w:rPr>
+          <w:color w:val="C45911" w:themeColor="accent2" w:themeShade="BF"/>
+          <w:szCs w:val="26"/>
           <w:lang w:val="en-US"/>
         </w:rPr>
         <w:t>{</w:t>
@@ -5780,156 +5864,292 @@
         <w:pStyle w:val="ListParagraph"/>
         <w:ind w:left="1080"/>
         <w:rPr>
-          <w:rFonts w:ascii="Consolas" w:hAnsi="Consolas"/>
-          <w:color w:val="C45911" w:themeColor="accent2" w:themeShade="BF"/>
-          <w:sz w:val="22"/>
-          <w:szCs w:val="22"/>
-          <w:lang w:val="en-US"/>
-        </w:rPr>
-      </w:pPr>
-      <w:r>
-        <w:rPr>
-          <w:rFonts w:ascii="Consolas" w:hAnsi="Consolas"/>
-          <w:color w:val="C45911" w:themeColor="accent2" w:themeShade="BF"/>
-          <w:sz w:val="22"/>
-          <w:szCs w:val="22"/>
-          <w:lang w:val="en-US"/>
-        </w:rPr>
-        <w:t xml:space="preserve">    "ID": "197342",</w:t>
-      </w:r>
-    </w:p>
-    <w:p>
-      <w:pPr>
-        <w:pStyle w:val="ListParagraph"/>
-        <w:ind w:left="1080"/>
-        <w:rPr>
-          <w:rFonts w:ascii="Consolas" w:hAnsi="Consolas"/>
-          <w:color w:val="C45911" w:themeColor="accent2" w:themeShade="BF"/>
-          <w:sz w:val="22"/>
-          <w:szCs w:val="22"/>
-          <w:lang w:val="en-US"/>
-        </w:rPr>
-      </w:pPr>
-      <w:r>
-        <w:rPr>
-          <w:rFonts w:ascii="Consolas" w:hAnsi="Consolas"/>
-          <w:color w:val="C45911" w:themeColor="accent2" w:themeShade="BF"/>
-          <w:sz w:val="22"/>
-          <w:szCs w:val="22"/>
-          <w:lang w:val="en-US"/>
-        </w:rPr>
-        <w:t xml:space="preserve">    "NHocKy": "{{namHocKy}}",</w:t>
-      </w:r>
-    </w:p>
-    <w:p>
-      <w:pPr>
-        <w:pStyle w:val="ListParagraph"/>
-        <w:ind w:left="1080"/>
-        <w:rPr>
-          <w:rFonts w:ascii="Consolas" w:hAnsi="Consolas"/>
-          <w:color w:val="C45911" w:themeColor="accent2" w:themeShade="BF"/>
-          <w:sz w:val="22"/>
-          <w:szCs w:val="22"/>
-          <w:lang w:val="en-US"/>
-        </w:rPr>
-      </w:pPr>
-      <w:r>
-        <w:rPr>
-          <w:rFonts w:ascii="Consolas" w:hAnsi="Consolas"/>
-          <w:color w:val="C45911" w:themeColor="accent2" w:themeShade="BF"/>
-          <w:sz w:val="22"/>
-          <w:szCs w:val="22"/>
-          <w:lang w:val="en-US"/>
-        </w:rPr>
-        <w:t xml:space="preserve">    "SHocKy": "{{soHocKy}}",</w:t>
-      </w:r>
-    </w:p>
-    <w:p>
-      <w:pPr>
-        <w:pStyle w:val="ListParagraph"/>
-        <w:ind w:left="1080"/>
-        <w:rPr>
-          <w:rFonts w:ascii="Consolas" w:hAnsi="Consolas"/>
-          <w:color w:val="C45911" w:themeColor="accent2" w:themeShade="BF"/>
-          <w:sz w:val="22"/>
-          <w:szCs w:val="22"/>
-          <w:lang w:val="en-US"/>
-        </w:rPr>
-      </w:pPr>
-      <w:r>
-        <w:rPr>
-          <w:rFonts w:ascii="Consolas" w:hAnsi="Consolas"/>
-          <w:color w:val="C45911" w:themeColor="accent2" w:themeShade="BF"/>
-          <w:sz w:val="22"/>
-          <w:szCs w:val="22"/>
-          <w:lang w:val="en-US"/>
-        </w:rPr>
-        <w:lastRenderedPageBreak/>
-        <w:t xml:space="preserve">    "MA_DVIQLY": "{{mA_DVIQLY}}",</w:t>
-      </w:r>
-    </w:p>
-    <w:p>
-      <w:pPr>
-        <w:pStyle w:val="ListParagraph"/>
-        <w:ind w:left="1080"/>
-        <w:rPr>
-          <w:rFonts w:ascii="Consolas" w:hAnsi="Consolas"/>
-          <w:color w:val="C45911" w:themeColor="accent2" w:themeShade="BF"/>
-          <w:sz w:val="22"/>
-          <w:szCs w:val="22"/>
-          <w:lang w:val="en-US"/>
-        </w:rPr>
-      </w:pPr>
-      <w:r>
-        <w:rPr>
-          <w:rFonts w:ascii="Consolas" w:hAnsi="Consolas"/>
-          <w:color w:val="C45911" w:themeColor="accent2" w:themeShade="BF"/>
-          <w:sz w:val="22"/>
-          <w:szCs w:val="22"/>
-          <w:lang w:val="en-US"/>
-        </w:rPr>
-        <w:t xml:space="preserve">    "MA_SINHVIEN": "{{mA_SINHVIEN}}",</w:t>
-      </w:r>
-    </w:p>
-    <w:p>
-      <w:pPr>
-        <w:pStyle w:val="ListParagraph"/>
-        <w:ind w:left="1080"/>
-        <w:rPr>
-          <w:rFonts w:ascii="Consolas" w:hAnsi="Consolas"/>
-          <w:color w:val="C45911" w:themeColor="accent2" w:themeShade="BF"/>
-          <w:sz w:val="22"/>
-          <w:szCs w:val="22"/>
-          <w:lang w:val="en-US"/>
-        </w:rPr>
-      </w:pPr>
-      <w:r>
-        <w:rPr>
-          <w:rFonts w:ascii="Consolas" w:hAnsi="Consolas"/>
-          <w:color w:val="C45911" w:themeColor="accent2" w:themeShade="BF"/>
-          <w:sz w:val="22"/>
-          <w:szCs w:val="22"/>
-          <w:lang w:val="en-US"/>
-        </w:rPr>
-        <w:t xml:space="preserve">    "NIENCHE_OR_TINCHI": "{{nienchE_OR_TINCHI}}"</w:t>
-      </w:r>
-    </w:p>
-    <w:p>
-      <w:pPr>
-        <w:pStyle w:val="ListParagraph"/>
-        <w:ind w:left="1080"/>
-        <w:rPr>
-          <w:color w:val="C45911" w:themeColor="accent2" w:themeShade="BF"/>
-          <w:szCs w:val="26"/>
-          <w:lang w:val="en-US"/>
-        </w:rPr>
-      </w:pPr>
-      <w:r>
-        <w:rPr>
-          <w:rFonts w:ascii="Consolas" w:hAnsi="Consolas"/>
-          <w:color w:val="C45911" w:themeColor="accent2" w:themeShade="BF"/>
-          <w:sz w:val="22"/>
-          <w:szCs w:val="22"/>
+          <w:color w:val="C45911" w:themeColor="accent2" w:themeShade="BF"/>
+          <w:szCs w:val="26"/>
+          <w:lang w:val="en-US"/>
+        </w:rPr>
+      </w:pPr>
+      <w:r>
+        <w:rPr>
+          <w:color w:val="C45911" w:themeColor="accent2" w:themeShade="BF"/>
+          <w:szCs w:val="26"/>
+          <w:lang w:val="en-US"/>
+        </w:rPr>
+        <w:tab/>
+        <w:t>"ID": "</w:t>
+      </w:r>
+      <w:r>
+        <w:rPr>
+          <w:color w:val="C45911" w:themeColor="accent2" w:themeShade="BF"/>
+          <w:szCs w:val="26"/>
+          <w:highlight w:val="yellow"/>
+          <w:lang w:val="en-US"/>
+        </w:rPr>
+        <w:t>191116</w:t>
+      </w:r>
+      <w:r>
+        <w:rPr>
+          <w:color w:val="C45911" w:themeColor="accent2" w:themeShade="BF"/>
+          <w:szCs w:val="26"/>
+          <w:lang w:val="en-US"/>
+        </w:rPr>
+        <w:t>",</w:t>
+      </w:r>
+    </w:p>
+    <w:p>
+      <w:pPr>
+        <w:pStyle w:val="ListParagraph"/>
+        <w:ind w:left="1080"/>
+        <w:rPr>
+          <w:color w:val="C45911" w:themeColor="accent2" w:themeShade="BF"/>
+          <w:szCs w:val="26"/>
+          <w:lang w:val="en-US"/>
+        </w:rPr>
+      </w:pPr>
+      <w:r>
+        <w:rPr>
+          <w:color w:val="C45911" w:themeColor="accent2" w:themeShade="BF"/>
+          <w:szCs w:val="26"/>
+          <w:lang w:val="en-US"/>
+        </w:rPr>
+        <w:tab/>
+        <w:t>"ID_KHOAHOC": {{iD_KHOAHOC}},</w:t>
+      </w:r>
+    </w:p>
+    <w:p>
+      <w:pPr>
+        <w:pStyle w:val="ListParagraph"/>
+        <w:ind w:left="1080"/>
+        <w:rPr>
+          <w:color w:val="C45911" w:themeColor="accent2" w:themeShade="BF"/>
+          <w:szCs w:val="26"/>
+          <w:lang w:val="en-US"/>
+        </w:rPr>
+      </w:pPr>
+      <w:r>
+        <w:rPr>
+          <w:color w:val="C45911" w:themeColor="accent2" w:themeShade="BF"/>
+          <w:szCs w:val="26"/>
+          <w:lang w:val="en-US"/>
+        </w:rPr>
+        <w:tab/>
+        <w:t>"ID_NGANH": {{iD_NGANH}},</w:t>
+      </w:r>
+    </w:p>
+    <w:p>
+      <w:pPr>
+        <w:pStyle w:val="ListParagraph"/>
+        <w:ind w:left="1080"/>
+        <w:rPr>
+          <w:color w:val="C45911" w:themeColor="accent2" w:themeShade="BF"/>
+          <w:szCs w:val="26"/>
+          <w:lang w:val="en-US"/>
+        </w:rPr>
+      </w:pPr>
+      <w:r>
+        <w:rPr>
+          <w:color w:val="C45911" w:themeColor="accent2" w:themeShade="BF"/>
+          <w:szCs w:val="26"/>
+          <w:lang w:val="en-US"/>
+        </w:rPr>
+        <w:tab/>
+        <w:t>"MA_DVIQLY": "{{mA_DVIQLY}}",</w:t>
+      </w:r>
+    </w:p>
+    <w:p>
+      <w:pPr>
+        <w:pStyle w:val="ListParagraph"/>
+        <w:ind w:left="1080"/>
+        <w:rPr>
+          <w:color w:val="C45911" w:themeColor="accent2" w:themeShade="BF"/>
+          <w:szCs w:val="26"/>
+          <w:lang w:val="en-US"/>
+        </w:rPr>
+      </w:pPr>
+      <w:r>
+        <w:rPr>
+          <w:color w:val="C45911" w:themeColor="accent2" w:themeShade="BF"/>
+          <w:szCs w:val="26"/>
+          <w:lang w:val="en-US"/>
+        </w:rPr>
+        <w:tab/>
+        <w:t>"MA_SINHVIEN": "{{mA_SINHVIEN}}",</w:t>
+      </w:r>
+    </w:p>
+    <w:p>
+      <w:pPr>
+        <w:pStyle w:val="ListParagraph"/>
+        <w:ind w:left="1080"/>
+        <w:rPr>
+          <w:color w:val="C45911" w:themeColor="accent2" w:themeShade="BF"/>
+          <w:szCs w:val="26"/>
+          <w:lang w:val="en-US"/>
+        </w:rPr>
+      </w:pPr>
+      <w:r>
+        <w:rPr>
+          <w:color w:val="C45911" w:themeColor="accent2" w:themeShade="BF"/>
+          <w:szCs w:val="26"/>
+          <w:lang w:val="en-US"/>
+        </w:rPr>
+        <w:tab/>
+        <w:t>"NIENCHE_OR_TINCHI": "{{nienchE_OR_TINCHI}}",</w:t>
+      </w:r>
+    </w:p>
+    <w:p>
+      <w:pPr>
+        <w:pStyle w:val="ListParagraph"/>
+        <w:ind w:left="1080"/>
+        <w:rPr>
+          <w:color w:val="C45911" w:themeColor="accent2" w:themeShade="BF"/>
+          <w:szCs w:val="26"/>
+          <w:lang w:val="en-US"/>
+        </w:rPr>
+      </w:pPr>
+      <w:r>
+        <w:rPr>
+          <w:color w:val="C45911" w:themeColor="accent2" w:themeShade="BF"/>
+          <w:szCs w:val="26"/>
+          <w:lang w:val="en-US"/>
+        </w:rPr>
+        <w:tab/>
+        <w:t>"SINHVIEN_ID": {{sinhvieN_ID}},</w:t>
+      </w:r>
+    </w:p>
+    <w:p>
+      <w:pPr>
+        <w:pStyle w:val="ListParagraph"/>
+        <w:ind w:left="1080"/>
+        <w:rPr>
+          <w:color w:val="C45911" w:themeColor="accent2" w:themeShade="BF"/>
+          <w:szCs w:val="26"/>
+          <w:lang w:val="en-US"/>
+        </w:rPr>
+      </w:pPr>
+      <w:r>
+        <w:rPr>
+          <w:color w:val="C45911" w:themeColor="accent2" w:themeShade="BF"/>
+          <w:szCs w:val="26"/>
+          <w:lang w:val="en-US"/>
+        </w:rPr>
+        <w:tab/>
+        <w:t>"LOPHOC_ID": {{lophoC_ID}},</w:t>
+      </w:r>
+    </w:p>
+    <w:p>
+      <w:pPr>
+        <w:pStyle w:val="ListParagraph"/>
+        <w:ind w:left="1080"/>
+        <w:rPr>
+          <w:color w:val="C45911" w:themeColor="accent2" w:themeShade="BF"/>
+          <w:szCs w:val="26"/>
+          <w:lang w:val="en-US"/>
+        </w:rPr>
+      </w:pPr>
+      <w:r>
+        <w:rPr>
+          <w:color w:val="C45911" w:themeColor="accent2" w:themeShade="BF"/>
+          <w:szCs w:val="26"/>
+          <w:lang w:val="en-US"/>
+        </w:rPr>
+        <w:tab/>
+        <w:t>"idCN": {{id_cn}},</w:t>
+      </w:r>
+    </w:p>
+    <w:p>
+      <w:pPr>
+        <w:pStyle w:val="ListParagraph"/>
+        <w:ind w:left="1080"/>
+        <w:rPr>
+          <w:color w:val="C45911" w:themeColor="accent2" w:themeShade="BF"/>
+          <w:szCs w:val="26"/>
+          <w:lang w:val="en-US"/>
+        </w:rPr>
+      </w:pPr>
+      <w:r>
+        <w:rPr>
+          <w:color w:val="C45911" w:themeColor="accent2" w:themeShade="BF"/>
+          <w:szCs w:val="26"/>
+          <w:lang w:val="en-US"/>
+        </w:rPr>
+        <w:tab/>
+        <w:t>"NHocKy": "{{namHocKy}}",</w:t>
+      </w:r>
+    </w:p>
+    <w:p>
+      <w:pPr>
+        <w:pStyle w:val="ListParagraph"/>
+        <w:ind w:left="1080"/>
+        <w:rPr>
+          <w:color w:val="C45911" w:themeColor="accent2" w:themeShade="BF"/>
+          <w:szCs w:val="26"/>
+          <w:lang w:val="en-US"/>
+        </w:rPr>
+      </w:pPr>
+      <w:r>
+        <w:rPr>
+          <w:color w:val="C45911" w:themeColor="accent2" w:themeShade="BF"/>
+          <w:szCs w:val="26"/>
+          <w:lang w:val="en-US"/>
+        </w:rPr>
+        <w:tab/>
+        <w:t>"SHocKy": "{{soHocKy}}",</w:t>
+      </w:r>
+    </w:p>
+    <w:p>
+      <w:pPr>
+        <w:pStyle w:val="ListParagraph"/>
+        <w:ind w:left="1080"/>
+        <w:rPr>
+          <w:color w:val="C45911" w:themeColor="accent2" w:themeShade="BF"/>
+          <w:szCs w:val="26"/>
+          <w:lang w:val="en-US"/>
+        </w:rPr>
+      </w:pPr>
+      <w:r>
+        <w:rPr>
+          <w:color w:val="C45911" w:themeColor="accent2" w:themeShade="BF"/>
+          <w:szCs w:val="26"/>
+          <w:lang w:val="en-US"/>
+        </w:rPr>
+        <w:tab/>
+        <w:t>"idHeDaoTao": {{iD_HEDAOTAO}},</w:t>
+      </w:r>
+    </w:p>
+    <w:p>
+      <w:pPr>
+        <w:pStyle w:val="ListParagraph"/>
+        <w:ind w:left="1080"/>
+        <w:rPr>
+          <w:color w:val="C45911" w:themeColor="accent2" w:themeShade="BF"/>
+          <w:szCs w:val="26"/>
+          <w:lang w:val="en-US"/>
+        </w:rPr>
+      </w:pPr>
+      <w:r>
+        <w:rPr>
+          <w:color w:val="C45911" w:themeColor="accent2" w:themeShade="BF"/>
+          <w:szCs w:val="26"/>
+          <w:lang w:val="en-US"/>
+        </w:rPr>
+        <w:tab/>
+        <w:t>"ID_SINHVIEN_NAMHOC": {{iD_SINHVIEN_NAMHOC}}</w:t>
+      </w:r>
+    </w:p>
+    <w:p>
+      <w:pPr>
+        <w:pStyle w:val="ListParagraph"/>
+        <w:ind w:left="1080"/>
+        <w:rPr>
+          <w:color w:val="C45911" w:themeColor="accent2" w:themeShade="BF"/>
+          <w:szCs w:val="26"/>
+          <w:lang w:val="en-US"/>
+        </w:rPr>
+      </w:pPr>
+      <w:r>
+        <w:rPr>
+          <w:color w:val="C45911" w:themeColor="accent2" w:themeShade="BF"/>
+          <w:szCs w:val="26"/>
           <w:lang w:val="en-US"/>
         </w:rPr>
         <w:t>}</w:t>
@@ -6005,6 +6225,7 @@
         <w:rPr>
           <w:lang w:val="en-US"/>
         </w:rPr>
+        <w:lastRenderedPageBreak/>
         <mc:AlternateContent>
           <mc:Choice Requires="wps">
             <w:drawing>
@@ -6335,10 +6556,10 @@
           <w:lang w:val="en-US"/>
         </w:rPr>
         <w:drawing>
-          <wp:inline distT="0" distB="0" distL="0" distR="0" wp14:anchorId="3B91A6A1" wp14:editId="4A29953A">
-            <wp:extent cx="4527550" cy="3054420"/>
-            <wp:effectExtent l="0" t="0" r="6350" b="0"/>
-            <wp:docPr id="1289320145" name="Picture 1"/>
+          <wp:inline distT="0" distB="0" distL="0" distR="0" wp14:anchorId="57DBB5FE" wp14:editId="00FB7A8C">
+            <wp:extent cx="4516120" cy="2656566"/>
+            <wp:effectExtent l="0" t="0" r="0" b="0"/>
+            <wp:docPr id="554176311" name="Picture 1"/>
             <wp:cNvGraphicFramePr>
               <a:graphicFrameLocks xmlns:a="http://schemas.openxmlformats.org/drawingml/2006/main" noChangeAspect="1"/>
             </wp:cNvGraphicFramePr>
@@ -6346,11 +6567,11 @@
               <a:graphicData uri="http://schemas.openxmlformats.org/drawingml/2006/picture">
                 <pic:pic xmlns:pic="http://schemas.openxmlformats.org/drawingml/2006/picture">
                   <pic:nvPicPr>
-                    <pic:cNvPr id="1289320145" name=""/>
+                    <pic:cNvPr id="554176311" name=""/>
                     <pic:cNvPicPr/>
                   </pic:nvPicPr>
                   <pic:blipFill>
-                    <a:blip r:embed="rId30"/>
+                    <a:blip r:embed="rId31"/>
                     <a:stretch>
                       <a:fillRect/>
                     </a:stretch>
@@ -6358,7 +6579,7 @@
                   <pic:spPr>
                     <a:xfrm>
                       <a:off x="0" y="0"/>
-                      <a:ext cx="4533466" cy="3058411"/>
+                      <a:ext cx="4524337" cy="2661400"/>
                     </a:xfrm>
                     <a:prstGeom prst="rect">
                       <a:avLst/>
@@ -6461,7 +6682,7 @@
         </w:rPr>
         <w:t xml:space="preserve">URL: </w:t>
       </w:r>
-      <w:hyperlink r:id="rId31" w:history="1">
+      <w:hyperlink r:id="rId32" w:history="1">
         <w:r>
           <w:rPr>
             <w:rStyle w:val="Hyperlink"/>
@@ -6841,6 +7062,7 @@
           <w:szCs w:val="26"/>
           <w:lang w:val="en-US"/>
         </w:rPr>
+        <w:lastRenderedPageBreak/>
         <w:t>Authorization</w:t>
       </w:r>
       <w:r>
@@ -6903,7 +7125,7 @@
                     <pic:cNvPicPr/>
                   </pic:nvPicPr>
                   <pic:blipFill>
-                    <a:blip r:embed="rId32"/>
+                    <a:blip r:embed="rId33"/>
                     <a:stretch>
                       <a:fillRect/>
                     </a:stretch>
@@ -7005,7 +7227,7 @@
         </w:rPr>
         <w:t xml:space="preserve">URL: </w:t>
       </w:r>
-      <w:hyperlink r:id="rId33" w:history="1">
+      <w:hyperlink r:id="rId34" w:history="1">
         <w:r>
           <w:rPr>
             <w:rStyle w:val="Hyperlink"/>
@@ -7512,235 +7734,235 @@
           <w:szCs w:val="26"/>
           <w:lang w:val="en-US"/>
         </w:rPr>
+        <w:t xml:space="preserve">Key: </w:t>
+      </w:r>
+      <w:r>
+        <w:rPr>
+          <w:b/>
+          <w:bCs/>
+          <w:szCs w:val="26"/>
+          <w:lang w:val="en-US"/>
+        </w:rPr>
+        <w:t>MA_DVIQLY</w:t>
+      </w:r>
+      <w:r>
+        <w:rPr>
+          <w:szCs w:val="26"/>
+          <w:lang w:val="en-US"/>
+        </w:rPr>
+        <w:t xml:space="preserve"> – Value: </w:t>
+      </w:r>
+      <w:r>
+        <w:rPr>
+          <w:b/>
+          <w:bCs/>
+          <w:szCs w:val="26"/>
+          <w:lang w:val="en-US"/>
+        </w:rPr>
+        <w:t>{{mA_DVIQLY}}</w:t>
+      </w:r>
+    </w:p>
+    <w:p>
+      <w:pPr>
+        <w:pStyle w:val="ListParagraph"/>
+        <w:ind w:left="1080"/>
+        <w:rPr>
+          <w:szCs w:val="26"/>
+          <w:lang w:val="en-US"/>
+        </w:rPr>
+      </w:pPr>
+      <w:r>
+        <w:rPr>
+          <w:szCs w:val="26"/>
+          <w:lang w:val="en-US"/>
+        </w:rPr>
+        <w:t xml:space="preserve">Key: </w:t>
+      </w:r>
+      <w:r>
+        <w:rPr>
+          <w:b/>
+          <w:bCs/>
+          <w:szCs w:val="26"/>
+          <w:lang w:val="en-US"/>
+        </w:rPr>
+        <w:t>NIENCHE_OR_TINCHI</w:t>
+      </w:r>
+      <w:r>
+        <w:rPr>
+          <w:szCs w:val="26"/>
+          <w:lang w:val="en-US"/>
+        </w:rPr>
+        <w:t xml:space="preserve"> – Value: </w:t>
+      </w:r>
+      <w:r>
+        <w:rPr>
+          <w:b/>
+          <w:bCs/>
+          <w:szCs w:val="26"/>
+          <w:lang w:val="en-US"/>
+        </w:rPr>
+        <w:t>{{nienchE_OR_TINCHI}}</w:t>
+      </w:r>
+    </w:p>
+    <w:p>
+      <w:pPr>
+        <w:pStyle w:val="ListParagraph"/>
+        <w:ind w:left="1080"/>
+        <w:rPr>
+          <w:b/>
+          <w:bCs/>
+          <w:szCs w:val="26"/>
+          <w:lang w:val="en-US"/>
+        </w:rPr>
+      </w:pPr>
+      <w:r>
+        <w:rPr>
+          <w:szCs w:val="26"/>
+          <w:lang w:val="en-US"/>
+        </w:rPr>
+        <w:t xml:space="preserve">Key: </w:t>
+      </w:r>
+      <w:r>
+        <w:rPr>
+          <w:b/>
+          <w:bCs/>
+          <w:szCs w:val="26"/>
+          <w:lang w:val="en-US"/>
+        </w:rPr>
+        <w:t>NamHocKy</w:t>
+      </w:r>
+      <w:r>
+        <w:rPr>
+          <w:szCs w:val="26"/>
+          <w:lang w:val="en-US"/>
+        </w:rPr>
+        <w:t xml:space="preserve"> – Value: </w:t>
+      </w:r>
+      <w:r>
+        <w:rPr>
+          <w:b/>
+          <w:bCs/>
+          <w:szCs w:val="26"/>
+          <w:lang w:val="en-US"/>
+        </w:rPr>
+        <w:t>{{namHocKy}}</w:t>
+      </w:r>
+    </w:p>
+    <w:p>
+      <w:pPr>
+        <w:pStyle w:val="ListParagraph"/>
+        <w:ind w:left="1080"/>
+        <w:rPr>
+          <w:b/>
+          <w:bCs/>
+          <w:szCs w:val="26"/>
+          <w:lang w:val="en-US"/>
+        </w:rPr>
+      </w:pPr>
+      <w:r>
+        <w:rPr>
+          <w:szCs w:val="26"/>
+          <w:lang w:val="en-US"/>
+        </w:rPr>
+        <w:t xml:space="preserve">Key: </w:t>
+      </w:r>
+      <w:r>
+        <w:rPr>
+          <w:b/>
+          <w:bCs/>
+          <w:szCs w:val="26"/>
+          <w:lang w:val="en-US"/>
+        </w:rPr>
+        <w:t>SoHocKy</w:t>
+      </w:r>
+      <w:r>
+        <w:rPr>
+          <w:szCs w:val="26"/>
+          <w:lang w:val="en-US"/>
+        </w:rPr>
+        <w:t xml:space="preserve"> – Value: </w:t>
+      </w:r>
+      <w:r>
+        <w:rPr>
+          <w:b/>
+          <w:bCs/>
+          <w:szCs w:val="26"/>
+          <w:lang w:val="en-US"/>
+        </w:rPr>
+        <w:t>{{soHocKy}}</w:t>
+      </w:r>
+    </w:p>
+    <w:p>
+      <w:pPr>
+        <w:pStyle w:val="ListParagraph"/>
+        <w:ind w:left="1080"/>
+        <w:rPr>
+          <w:b/>
+          <w:bCs/>
+          <w:szCs w:val="26"/>
+          <w:lang w:val="en-US"/>
+        </w:rPr>
+      </w:pPr>
+      <w:r>
+        <w:rPr>
+          <w:szCs w:val="26"/>
+          <w:lang w:val="en-US"/>
+        </w:rPr>
+        <w:t xml:space="preserve">Key: </w:t>
+      </w:r>
+      <w:r>
+        <w:rPr>
+          <w:b/>
+          <w:bCs/>
+          <w:szCs w:val="26"/>
+          <w:lang w:val="en-US"/>
+        </w:rPr>
+        <w:t>HocKyTruoc</w:t>
+      </w:r>
+      <w:r>
+        <w:rPr>
+          <w:szCs w:val="26"/>
+          <w:lang w:val="en-US"/>
+        </w:rPr>
+        <w:t xml:space="preserve"> </w:t>
+      </w:r>
+      <w:r>
+        <w:rPr>
+          <w:szCs w:val="26"/>
+          <w:lang w:val="en-US"/>
+        </w:rPr>
+        <w:t xml:space="preserve">– Value: </w:t>
+      </w:r>
+      <w:r>
+        <w:rPr>
+          <w:b/>
+          <w:bCs/>
+          <w:szCs w:val="26"/>
+          <w:lang w:val="en-US"/>
+        </w:rPr>
+        <w:t>{{hocKyTruoc}}</w:t>
+      </w:r>
+      <w:bookmarkEnd w:id="0"/>
+    </w:p>
+    <w:p>
+      <w:pPr>
+        <w:pStyle w:val="ListParagraph"/>
+        <w:ind w:left="1080"/>
+        <w:rPr>
+          <w:b/>
+          <w:bCs/>
+          <w:szCs w:val="26"/>
+          <w:lang w:val="en-US"/>
+        </w:rPr>
+      </w:pPr>
+      <w:r>
+        <w:rPr>
+          <w:b/>
+          <w:bCs/>
+          <w:szCs w:val="26"/>
+          <w:lang w:val="en-US"/>
+        </w:rPr>
         <w:lastRenderedPageBreak/>
-        <w:t xml:space="preserve">Key: </w:t>
-      </w:r>
-      <w:r>
-        <w:rPr>
-          <w:b/>
-          <w:bCs/>
-          <w:szCs w:val="26"/>
-          <w:lang w:val="en-US"/>
-        </w:rPr>
-        <w:t>MA_DVIQLY</w:t>
-      </w:r>
-      <w:r>
-        <w:rPr>
-          <w:szCs w:val="26"/>
-          <w:lang w:val="en-US"/>
-        </w:rPr>
-        <w:t xml:space="preserve"> – Value: </w:t>
-      </w:r>
-      <w:r>
-        <w:rPr>
-          <w:b/>
-          <w:bCs/>
-          <w:szCs w:val="26"/>
-          <w:lang w:val="en-US"/>
-        </w:rPr>
-        <w:t>{{mA_DVIQLY}}</w:t>
-      </w:r>
-    </w:p>
-    <w:p>
-      <w:pPr>
-        <w:pStyle w:val="ListParagraph"/>
-        <w:ind w:left="1080"/>
-        <w:rPr>
-          <w:szCs w:val="26"/>
-          <w:lang w:val="en-US"/>
-        </w:rPr>
-      </w:pPr>
-      <w:r>
-        <w:rPr>
-          <w:szCs w:val="26"/>
-          <w:lang w:val="en-US"/>
-        </w:rPr>
-        <w:t xml:space="preserve">Key: </w:t>
-      </w:r>
-      <w:r>
-        <w:rPr>
-          <w:b/>
-          <w:bCs/>
-          <w:szCs w:val="26"/>
-          <w:lang w:val="en-US"/>
-        </w:rPr>
-        <w:t>NIENCHE_OR_TINCHI</w:t>
-      </w:r>
-      <w:r>
-        <w:rPr>
-          <w:szCs w:val="26"/>
-          <w:lang w:val="en-US"/>
-        </w:rPr>
-        <w:t xml:space="preserve"> – Value: </w:t>
-      </w:r>
-      <w:r>
-        <w:rPr>
-          <w:b/>
-          <w:bCs/>
-          <w:szCs w:val="26"/>
-          <w:lang w:val="en-US"/>
-        </w:rPr>
-        <w:t>{{nienchE_OR_TINCHI}}</w:t>
-      </w:r>
-    </w:p>
-    <w:p>
-      <w:pPr>
-        <w:pStyle w:val="ListParagraph"/>
-        <w:ind w:left="1080"/>
-        <w:rPr>
-          <w:b/>
-          <w:bCs/>
-          <w:szCs w:val="26"/>
-          <w:lang w:val="en-US"/>
-        </w:rPr>
-      </w:pPr>
-      <w:r>
-        <w:rPr>
-          <w:szCs w:val="26"/>
-          <w:lang w:val="en-US"/>
-        </w:rPr>
-        <w:t xml:space="preserve">Key: </w:t>
-      </w:r>
-      <w:r>
-        <w:rPr>
-          <w:b/>
-          <w:bCs/>
-          <w:szCs w:val="26"/>
-          <w:lang w:val="en-US"/>
-        </w:rPr>
-        <w:t>NamHocKy</w:t>
-      </w:r>
-      <w:r>
-        <w:rPr>
-          <w:szCs w:val="26"/>
-          <w:lang w:val="en-US"/>
-        </w:rPr>
-        <w:t xml:space="preserve"> – Value: </w:t>
-      </w:r>
-      <w:r>
-        <w:rPr>
-          <w:b/>
-          <w:bCs/>
-          <w:szCs w:val="26"/>
-          <w:lang w:val="en-US"/>
-        </w:rPr>
-        <w:t>{{namHocKy}}</w:t>
-      </w:r>
-    </w:p>
-    <w:p>
-      <w:pPr>
-        <w:pStyle w:val="ListParagraph"/>
-        <w:ind w:left="1080"/>
-        <w:rPr>
-          <w:b/>
-          <w:bCs/>
-          <w:szCs w:val="26"/>
-          <w:lang w:val="en-US"/>
-        </w:rPr>
-      </w:pPr>
-      <w:r>
-        <w:rPr>
-          <w:szCs w:val="26"/>
-          <w:lang w:val="en-US"/>
-        </w:rPr>
-        <w:t xml:space="preserve">Key: </w:t>
-      </w:r>
-      <w:r>
-        <w:rPr>
-          <w:b/>
-          <w:bCs/>
-          <w:szCs w:val="26"/>
-          <w:lang w:val="en-US"/>
-        </w:rPr>
-        <w:t>SoHocKy</w:t>
-      </w:r>
-      <w:r>
-        <w:rPr>
-          <w:szCs w:val="26"/>
-          <w:lang w:val="en-US"/>
-        </w:rPr>
-        <w:t xml:space="preserve"> – Value: </w:t>
-      </w:r>
-      <w:r>
-        <w:rPr>
-          <w:b/>
-          <w:bCs/>
-          <w:szCs w:val="26"/>
-          <w:lang w:val="en-US"/>
-        </w:rPr>
-        <w:t>{{soHocKy}}</w:t>
-      </w:r>
-    </w:p>
-    <w:p>
-      <w:pPr>
-        <w:pStyle w:val="ListParagraph"/>
-        <w:ind w:left="1080"/>
-        <w:rPr>
-          <w:b/>
-          <w:bCs/>
-          <w:szCs w:val="26"/>
-          <w:lang w:val="en-US"/>
-        </w:rPr>
-      </w:pPr>
-      <w:r>
-        <w:rPr>
-          <w:szCs w:val="26"/>
-          <w:lang w:val="en-US"/>
-        </w:rPr>
-        <w:t xml:space="preserve">Key: </w:t>
-      </w:r>
-      <w:r>
-        <w:rPr>
-          <w:b/>
-          <w:bCs/>
-          <w:szCs w:val="26"/>
-          <w:lang w:val="en-US"/>
-        </w:rPr>
-        <w:t>HocKyTruoc</w:t>
-      </w:r>
-      <w:r>
-        <w:rPr>
-          <w:szCs w:val="26"/>
-          <w:lang w:val="en-US"/>
-        </w:rPr>
-        <w:t xml:space="preserve"> </w:t>
-      </w:r>
-      <w:r>
-        <w:rPr>
-          <w:szCs w:val="26"/>
-          <w:lang w:val="en-US"/>
-        </w:rPr>
-        <w:t xml:space="preserve">– Value: </w:t>
-      </w:r>
-      <w:r>
-        <w:rPr>
-          <w:b/>
-          <w:bCs/>
-          <w:szCs w:val="26"/>
-          <w:lang w:val="en-US"/>
-        </w:rPr>
-        <w:t>{{hocKyTruoc}}</w:t>
-      </w:r>
-      <w:bookmarkEnd w:id="0"/>
-    </w:p>
-    <w:p>
-      <w:pPr>
-        <w:pStyle w:val="ListParagraph"/>
-        <w:ind w:left="1080"/>
-        <w:rPr>
-          <w:b/>
-          <w:bCs/>
-          <w:szCs w:val="26"/>
-          <w:lang w:val="en-US"/>
-        </w:rPr>
-      </w:pPr>
-      <w:r>
-        <w:rPr>
-          <w:b/>
-          <w:bCs/>
-          <w:szCs w:val="26"/>
-          <w:lang w:val="en-US"/>
-        </w:rPr>
         <w:drawing>
           <wp:inline distT="0" distB="0" distL="0" distR="0" wp14:anchorId="4532DBBD" wp14:editId="79760395">
             <wp:extent cx="5041900" cy="3392078"/>
@@ -7757,7 +7979,7 @@
                     <pic:cNvPicPr/>
                   </pic:nvPicPr>
                   <pic:blipFill>
-                    <a:blip r:embed="rId34"/>
+                    <a:blip r:embed="rId35"/>
                     <a:stretch>
                       <a:fillRect/>
                     </a:stretch>
@@ -7859,7 +8081,7 @@
                     <pic:cNvPicPr/>
                   </pic:nvPicPr>
                   <pic:blipFill>
-                    <a:blip r:embed="rId35"/>
+                    <a:blip r:embed="rId36"/>
                     <a:stretch>
                       <a:fillRect/>
                     </a:stretch>
@@ -7921,7 +8143,6 @@
           <w:szCs w:val="26"/>
           <w:lang w:val="en-US"/>
         </w:rPr>
-        <w:lastRenderedPageBreak/>
         <w:t xml:space="preserve">Method: </w:t>
       </w:r>
       <w:r>
@@ -7953,7 +8174,7 @@
         </w:rPr>
         <w:t xml:space="preserve">URL: </w:t>
       </w:r>
-      <w:hyperlink r:id="rId36" w:history="1">
+      <w:hyperlink r:id="rId37" w:history="1">
         <w:r>
           <w:rPr>
             <w:rStyle w:val="Hyperlink"/>
@@ -8082,6 +8303,7 @@
           <w:szCs w:val="26"/>
           <w:lang w:val="en-US"/>
         </w:rPr>
+        <w:lastRenderedPageBreak/>
         <w:t xml:space="preserve">Key: </w:t>
       </w:r>
       <w:r>
@@ -8605,7 +8827,7 @@
                     <pic:cNvPicPr/>
                   </pic:nvPicPr>
                   <pic:blipFill>
-                    <a:blip r:embed="rId37"/>
+                    <a:blip r:embed="rId38"/>
                     <a:stretch>
                       <a:fillRect/>
                     </a:stretch>
@@ -8708,7 +8930,7 @@
                     <pic:cNvPicPr/>
                   </pic:nvPicPr>
                   <pic:blipFill>
-                    <a:blip r:embed="rId38"/>
+                    <a:blip r:embed="rId39"/>
                     <a:stretch>
                       <a:fillRect/>
                     </a:stretch>

</xml_diff>

<commit_message>
thêm chức năng xóa phần học đã lên lịch
</commit_message>
<xml_diff>
--- a/DOCs/API Đăng ký.docx
+++ b/DOCs/API Đăng ký.docx
@@ -6597,6 +6597,77 @@
         <w:pStyle w:val="ListParagraph"/>
         <w:numPr>
           <w:ilvl w:val="0"/>
+          <w:numId w:val="12"/>
+        </w:numPr>
+        <w:rPr>
+          <w:szCs w:val="26"/>
+          <w:lang w:val="en-US"/>
+        </w:rPr>
+      </w:pPr>
+      <w:r>
+        <w:rPr>
+          <w:szCs w:val="26"/>
+          <w:lang w:val="en-US"/>
+        </w:rPr>
+        <w:t>Chưa đăng ký mà đã hủy</w:t>
+      </w:r>
+    </w:p>
+    <w:p>
+      <w:pPr>
+        <w:pStyle w:val="ListParagraph"/>
+        <w:ind w:left="1080"/>
+        <w:rPr>
+          <w:szCs w:val="26"/>
+          <w:lang w:val="en-US"/>
+        </w:rPr>
+      </w:pPr>
+      <w:r>
+        <w:rPr>
+          <w:szCs w:val="26"/>
+          <w:lang w:val="en-US"/>
+        </w:rPr>
+        <w:drawing>
+          <wp:inline distT="0" distB="0" distL="0" distR="0" wp14:anchorId="6AF19CDD" wp14:editId="5AEAA1F5">
+            <wp:extent cx="4610100" cy="2553909"/>
+            <wp:effectExtent l="0" t="0" r="0" b="0"/>
+            <wp:docPr id="72818160" name="Picture 1"/>
+            <wp:cNvGraphicFramePr>
+              <a:graphicFrameLocks xmlns:a="http://schemas.openxmlformats.org/drawingml/2006/main" noChangeAspect="1"/>
+            </wp:cNvGraphicFramePr>
+            <a:graphic xmlns:a="http://schemas.openxmlformats.org/drawingml/2006/main">
+              <a:graphicData uri="http://schemas.openxmlformats.org/drawingml/2006/picture">
+                <pic:pic xmlns:pic="http://schemas.openxmlformats.org/drawingml/2006/picture">
+                  <pic:nvPicPr>
+                    <pic:cNvPr id="72818160" name=""/>
+                    <pic:cNvPicPr/>
+                  </pic:nvPicPr>
+                  <pic:blipFill>
+                    <a:blip r:embed="rId32"/>
+                    <a:stretch>
+                      <a:fillRect/>
+                    </a:stretch>
+                  </pic:blipFill>
+                  <pic:spPr>
+                    <a:xfrm>
+                      <a:off x="0" y="0"/>
+                      <a:ext cx="4632794" cy="2566481"/>
+                    </a:xfrm>
+                    <a:prstGeom prst="rect">
+                      <a:avLst/>
+                    </a:prstGeom>
+                  </pic:spPr>
+                </pic:pic>
+              </a:graphicData>
+            </a:graphic>
+          </wp:inline>
+        </w:drawing>
+      </w:r>
+    </w:p>
+    <w:p>
+      <w:pPr>
+        <w:pStyle w:val="ListParagraph"/>
+        <w:numPr>
+          <w:ilvl w:val="0"/>
           <w:numId w:val="9"/>
         </w:numPr>
         <w:rPr>
@@ -6613,6 +6684,7 @@
           <w:szCs w:val="26"/>
           <w:lang w:val="en-US"/>
         </w:rPr>
+        <w:lastRenderedPageBreak/>
         <w:t>Danh sách</w:t>
       </w:r>
       <w:r>
@@ -6682,7 +6754,7 @@
         </w:rPr>
         <w:t xml:space="preserve">URL: </w:t>
       </w:r>
-      <w:hyperlink r:id="rId32" w:history="1">
+      <w:hyperlink r:id="rId33" w:history="1">
         <w:r>
           <w:rPr>
             <w:rStyle w:val="Hyperlink"/>
@@ -7062,7 +7134,6 @@
           <w:szCs w:val="26"/>
           <w:lang w:val="en-US"/>
         </w:rPr>
-        <w:lastRenderedPageBreak/>
         <w:t>Authorization</w:t>
       </w:r>
       <w:r>
@@ -7125,7 +7196,7 @@
                     <pic:cNvPicPr/>
                   </pic:nvPicPr>
                   <pic:blipFill>
-                    <a:blip r:embed="rId33"/>
+                    <a:blip r:embed="rId34"/>
                     <a:stretch>
                       <a:fillRect/>
                     </a:stretch>
@@ -7227,7 +7298,7 @@
         </w:rPr>
         <w:t xml:space="preserve">URL: </w:t>
       </w:r>
-      <w:hyperlink r:id="rId34" w:history="1">
+      <w:hyperlink r:id="rId35" w:history="1">
         <w:r>
           <w:rPr>
             <w:rStyle w:val="Hyperlink"/>
@@ -7482,6 +7553,7 @@
           <w:szCs w:val="26"/>
           <w:lang w:val="en-US"/>
         </w:rPr>
+        <w:lastRenderedPageBreak/>
         <w:t xml:space="preserve">Key: </w:t>
       </w:r>
       <w:r>
@@ -7962,7 +8034,6 @@
           <w:szCs w:val="26"/>
           <w:lang w:val="en-US"/>
         </w:rPr>
-        <w:lastRenderedPageBreak/>
         <w:drawing>
           <wp:inline distT="0" distB="0" distL="0" distR="0" wp14:anchorId="4532DBBD" wp14:editId="79760395">
             <wp:extent cx="5041900" cy="3392078"/>
@@ -7979,7 +8050,7 @@
                     <pic:cNvPicPr/>
                   </pic:nvPicPr>
                   <pic:blipFill>
-                    <a:blip r:embed="rId35"/>
+                    <a:blip r:embed="rId36"/>
                     <a:stretch>
                       <a:fillRect/>
                     </a:stretch>
@@ -8065,6 +8136,7 @@
           <w:szCs w:val="26"/>
           <w:lang w:val="en-US"/>
         </w:rPr>
+        <w:lastRenderedPageBreak/>
         <w:drawing>
           <wp:inline distT="0" distB="0" distL="0" distR="0" wp14:anchorId="64F66C74" wp14:editId="73F3DF88">
             <wp:extent cx="5524500" cy="3787863"/>
@@ -8081,7 +8153,7 @@
                     <pic:cNvPicPr/>
                   </pic:nvPicPr>
                   <pic:blipFill>
-                    <a:blip r:embed="rId36"/>
+                    <a:blip r:embed="rId37"/>
                     <a:stretch>
                       <a:fillRect/>
                     </a:stretch>
@@ -8174,7 +8246,7 @@
         </w:rPr>
         <w:t xml:space="preserve">URL: </w:t>
       </w:r>
-      <w:hyperlink r:id="rId37" w:history="1">
+      <w:hyperlink r:id="rId38" w:history="1">
         <w:r>
           <w:rPr>
             <w:rStyle w:val="Hyperlink"/>
@@ -8303,514 +8375,514 @@
           <w:szCs w:val="26"/>
           <w:lang w:val="en-US"/>
         </w:rPr>
+        <w:t xml:space="preserve">Key: </w:t>
+      </w:r>
+      <w:r>
+        <w:rPr>
+          <w:b/>
+          <w:bCs/>
+          <w:szCs w:val="26"/>
+          <w:lang w:val="en-US"/>
+        </w:rPr>
+        <w:t>ID_NGANH</w:t>
+      </w:r>
+      <w:r>
+        <w:rPr>
+          <w:szCs w:val="26"/>
+          <w:lang w:val="en-US"/>
+        </w:rPr>
+        <w:t xml:space="preserve"> – Value: </w:t>
+      </w:r>
+      <w:r>
+        <w:rPr>
+          <w:b/>
+          <w:bCs/>
+          <w:szCs w:val="26"/>
+          <w:lang w:val="en-US"/>
+        </w:rPr>
+        <w:t>{{iD_NGANH}}</w:t>
+      </w:r>
+    </w:p>
+    <w:p>
+      <w:pPr>
+        <w:pStyle w:val="ListParagraph"/>
+        <w:ind w:left="1080"/>
+        <w:rPr>
+          <w:szCs w:val="26"/>
+          <w:lang w:val="en-US"/>
+        </w:rPr>
+      </w:pPr>
+      <w:r>
+        <w:rPr>
+          <w:szCs w:val="26"/>
+          <w:lang w:val="en-US"/>
+        </w:rPr>
+        <w:t xml:space="preserve">Key: </w:t>
+      </w:r>
+      <w:r>
+        <w:rPr>
+          <w:b/>
+          <w:bCs/>
+          <w:szCs w:val="26"/>
+          <w:lang w:val="en-US"/>
+        </w:rPr>
+        <w:t>ID_HEDAOTAO</w:t>
+      </w:r>
+      <w:r>
+        <w:rPr>
+          <w:szCs w:val="26"/>
+          <w:lang w:val="en-US"/>
+        </w:rPr>
+        <w:t xml:space="preserve"> – Value: </w:t>
+      </w:r>
+      <w:r>
+        <w:rPr>
+          <w:b/>
+          <w:bCs/>
+          <w:szCs w:val="26"/>
+          <w:lang w:val="en-US"/>
+        </w:rPr>
+        <w:t>{{iD_HEDAOTAO}}</w:t>
+      </w:r>
+    </w:p>
+    <w:p>
+      <w:pPr>
+        <w:pStyle w:val="ListParagraph"/>
+        <w:ind w:left="1080"/>
+        <w:rPr>
+          <w:szCs w:val="26"/>
+          <w:lang w:val="en-US"/>
+        </w:rPr>
+      </w:pPr>
+      <w:r>
+        <w:rPr>
+          <w:szCs w:val="26"/>
+          <w:lang w:val="en-US"/>
+        </w:rPr>
+        <w:t xml:space="preserve">Key: </w:t>
+      </w:r>
+      <w:r>
+        <w:rPr>
+          <w:b/>
+          <w:bCs/>
+          <w:szCs w:val="26"/>
+          <w:lang w:val="en-US"/>
+        </w:rPr>
+        <w:t>id_khoa</w:t>
+      </w:r>
+      <w:r>
+        <w:rPr>
+          <w:szCs w:val="26"/>
+          <w:lang w:val="en-US"/>
+        </w:rPr>
+        <w:t xml:space="preserve"> – Value: </w:t>
+      </w:r>
+      <w:r>
+        <w:rPr>
+          <w:b/>
+          <w:bCs/>
+          <w:szCs w:val="26"/>
+          <w:lang w:val="en-US"/>
+        </w:rPr>
+        <w:t>{{id_khoa}}</w:t>
+      </w:r>
+    </w:p>
+    <w:p>
+      <w:pPr>
+        <w:pStyle w:val="ListParagraph"/>
+        <w:ind w:left="1080"/>
+        <w:rPr>
+          <w:szCs w:val="26"/>
+          <w:lang w:val="en-US"/>
+        </w:rPr>
+      </w:pPr>
+      <w:r>
+        <w:rPr>
+          <w:szCs w:val="26"/>
+          <w:lang w:val="en-US"/>
+        </w:rPr>
+        <w:t xml:space="preserve">Key: </w:t>
+      </w:r>
+      <w:r>
+        <w:rPr>
+          <w:b/>
+          <w:bCs/>
+          <w:szCs w:val="26"/>
+          <w:lang w:val="en-US"/>
+        </w:rPr>
+        <w:t>LOPHOC_ID</w:t>
+      </w:r>
+      <w:r>
+        <w:rPr>
+          <w:szCs w:val="26"/>
+          <w:lang w:val="en-US"/>
+        </w:rPr>
+        <w:t xml:space="preserve"> – Value: </w:t>
+      </w:r>
+      <w:r>
+        <w:rPr>
+          <w:b/>
+          <w:bCs/>
+          <w:szCs w:val="26"/>
+          <w:lang w:val="en-US"/>
+        </w:rPr>
+        <w:t>{{lophoC_ID}}</w:t>
+      </w:r>
+    </w:p>
+    <w:p>
+      <w:pPr>
+        <w:pStyle w:val="ListParagraph"/>
+        <w:ind w:left="1080"/>
+        <w:rPr>
+          <w:szCs w:val="26"/>
+          <w:lang w:val="en-US"/>
+        </w:rPr>
+      </w:pPr>
+      <w:r>
+        <w:rPr>
+          <w:szCs w:val="26"/>
+          <w:lang w:val="en-US"/>
+        </w:rPr>
+        <w:t xml:space="preserve">Key: </w:t>
+      </w:r>
+      <w:r>
+        <w:rPr>
+          <w:b/>
+          <w:bCs/>
+          <w:szCs w:val="26"/>
+          <w:lang w:val="en-US"/>
+        </w:rPr>
+        <w:t>ID_KHOAHOC</w:t>
+      </w:r>
+      <w:r>
+        <w:rPr>
+          <w:szCs w:val="26"/>
+          <w:lang w:val="en-US"/>
+        </w:rPr>
+        <w:t xml:space="preserve"> – Value: </w:t>
+      </w:r>
+      <w:r>
+        <w:rPr>
+          <w:b/>
+          <w:bCs/>
+          <w:szCs w:val="26"/>
+          <w:lang w:val="en-US"/>
+        </w:rPr>
+        <w:t>{{iD_KHOAHOC}}</w:t>
+      </w:r>
+    </w:p>
+    <w:p>
+      <w:pPr>
+        <w:pStyle w:val="ListParagraph"/>
+        <w:ind w:left="1080"/>
+        <w:rPr>
+          <w:szCs w:val="26"/>
+          <w:lang w:val="en-US"/>
+        </w:rPr>
+      </w:pPr>
+      <w:r>
+        <w:rPr>
+          <w:szCs w:val="26"/>
+          <w:lang w:val="en-US"/>
+        </w:rPr>
+        <w:t xml:space="preserve">Key: </w:t>
+      </w:r>
+      <w:r>
+        <w:rPr>
+          <w:b/>
+          <w:bCs/>
+          <w:szCs w:val="26"/>
+          <w:lang w:val="en-US"/>
+        </w:rPr>
+        <w:t>id_cn</w:t>
+      </w:r>
+      <w:r>
+        <w:rPr>
+          <w:szCs w:val="26"/>
+          <w:lang w:val="en-US"/>
+        </w:rPr>
+        <w:t xml:space="preserve"> – Value: </w:t>
+      </w:r>
+      <w:r>
+        <w:rPr>
+          <w:b/>
+          <w:bCs/>
+          <w:szCs w:val="26"/>
+          <w:lang w:val="en-US"/>
+        </w:rPr>
+        <w:t>{{id_cn}}</w:t>
+      </w:r>
+    </w:p>
+    <w:p>
+      <w:pPr>
+        <w:pStyle w:val="ListParagraph"/>
+        <w:ind w:left="1080"/>
+        <w:rPr>
+          <w:szCs w:val="26"/>
+          <w:lang w:val="en-US"/>
+        </w:rPr>
+      </w:pPr>
+      <w:r>
+        <w:rPr>
+          <w:szCs w:val="26"/>
+          <w:lang w:val="en-US"/>
+        </w:rPr>
+        <w:t xml:space="preserve">Key: </w:t>
+      </w:r>
+      <w:r>
+        <w:rPr>
+          <w:b/>
+          <w:bCs/>
+          <w:szCs w:val="26"/>
+          <w:lang w:val="en-US"/>
+        </w:rPr>
+        <w:t>ID_SINHVIEN_NAMHOC</w:t>
+      </w:r>
+      <w:r>
+        <w:rPr>
+          <w:szCs w:val="26"/>
+          <w:lang w:val="en-US"/>
+        </w:rPr>
+        <w:t xml:space="preserve"> – Value: </w:t>
+      </w:r>
+      <w:r>
+        <w:rPr>
+          <w:b/>
+          <w:bCs/>
+          <w:szCs w:val="26"/>
+          <w:lang w:val="en-US"/>
+        </w:rPr>
+        <w:t>{{iD_SINHVIEN_NAMHOC}}</w:t>
+      </w:r>
+    </w:p>
+    <w:p>
+      <w:pPr>
+        <w:pStyle w:val="ListParagraph"/>
+        <w:ind w:left="1080"/>
+        <w:rPr>
+          <w:szCs w:val="26"/>
+          <w:lang w:val="en-US"/>
+        </w:rPr>
+      </w:pPr>
+      <w:r>
+        <w:rPr>
+          <w:szCs w:val="26"/>
+          <w:lang w:val="en-US"/>
+        </w:rPr>
+        <w:t xml:space="preserve">Key: </w:t>
+      </w:r>
+      <w:r>
+        <w:rPr>
+          <w:b/>
+          <w:bCs/>
+          <w:szCs w:val="26"/>
+          <w:lang w:val="en-US"/>
+        </w:rPr>
+        <w:t>MA_DVIQLY</w:t>
+      </w:r>
+      <w:r>
+        <w:rPr>
+          <w:szCs w:val="26"/>
+          <w:lang w:val="en-US"/>
+        </w:rPr>
+        <w:t xml:space="preserve"> – Value: </w:t>
+      </w:r>
+      <w:r>
+        <w:rPr>
+          <w:b/>
+          <w:bCs/>
+          <w:szCs w:val="26"/>
+          <w:lang w:val="en-US"/>
+        </w:rPr>
+        <w:t>{{mA_DVIQLY}}</w:t>
+      </w:r>
+    </w:p>
+    <w:p>
+      <w:pPr>
+        <w:pStyle w:val="ListParagraph"/>
+        <w:ind w:left="1080"/>
+        <w:rPr>
+          <w:szCs w:val="26"/>
+          <w:lang w:val="en-US"/>
+        </w:rPr>
+      </w:pPr>
+      <w:r>
+        <w:rPr>
+          <w:szCs w:val="26"/>
+          <w:lang w:val="en-US"/>
+        </w:rPr>
+        <w:t xml:space="preserve">Key: </w:t>
+      </w:r>
+      <w:r>
+        <w:rPr>
+          <w:b/>
+          <w:bCs/>
+          <w:szCs w:val="26"/>
+          <w:lang w:val="en-US"/>
+        </w:rPr>
+        <w:t>NIENCHE_OR_TINCHI</w:t>
+      </w:r>
+      <w:r>
+        <w:rPr>
+          <w:szCs w:val="26"/>
+          <w:lang w:val="en-US"/>
+        </w:rPr>
+        <w:t xml:space="preserve"> – Value: </w:t>
+      </w:r>
+      <w:r>
+        <w:rPr>
+          <w:b/>
+          <w:bCs/>
+          <w:szCs w:val="26"/>
+          <w:lang w:val="en-US"/>
+        </w:rPr>
+        <w:t>{{nienchE_OR_TINCHI}}</w:t>
+      </w:r>
+    </w:p>
+    <w:p>
+      <w:pPr>
+        <w:pStyle w:val="ListParagraph"/>
+        <w:ind w:left="1080"/>
+        <w:rPr>
+          <w:b/>
+          <w:bCs/>
+          <w:szCs w:val="26"/>
+          <w:lang w:val="en-US"/>
+        </w:rPr>
+      </w:pPr>
+      <w:r>
+        <w:rPr>
+          <w:szCs w:val="26"/>
+          <w:lang w:val="en-US"/>
+        </w:rPr>
+        <w:t xml:space="preserve">Key: </w:t>
+      </w:r>
+      <w:r>
+        <w:rPr>
+          <w:b/>
+          <w:bCs/>
+          <w:szCs w:val="26"/>
+          <w:lang w:val="en-US"/>
+        </w:rPr>
+        <w:t>NamHocKy</w:t>
+      </w:r>
+      <w:r>
+        <w:rPr>
+          <w:szCs w:val="26"/>
+          <w:lang w:val="en-US"/>
+        </w:rPr>
+        <w:t xml:space="preserve"> – Value: </w:t>
+      </w:r>
+      <w:r>
+        <w:rPr>
+          <w:b/>
+          <w:bCs/>
+          <w:szCs w:val="26"/>
+          <w:lang w:val="en-US"/>
+        </w:rPr>
+        <w:t>{{namHocKy}}</w:t>
+      </w:r>
+    </w:p>
+    <w:p>
+      <w:pPr>
+        <w:pStyle w:val="ListParagraph"/>
+        <w:ind w:left="1080"/>
+        <w:rPr>
+          <w:b/>
+          <w:bCs/>
+          <w:szCs w:val="26"/>
+          <w:lang w:val="en-US"/>
+        </w:rPr>
+      </w:pPr>
+      <w:r>
+        <w:rPr>
+          <w:szCs w:val="26"/>
+          <w:lang w:val="en-US"/>
+        </w:rPr>
+        <w:t xml:space="preserve">Key: </w:t>
+      </w:r>
+      <w:r>
+        <w:rPr>
+          <w:b/>
+          <w:bCs/>
+          <w:szCs w:val="26"/>
+          <w:lang w:val="en-US"/>
+        </w:rPr>
+        <w:t>SoHocKy</w:t>
+      </w:r>
+      <w:r>
+        <w:rPr>
+          <w:szCs w:val="26"/>
+          <w:lang w:val="en-US"/>
+        </w:rPr>
+        <w:t xml:space="preserve"> – Value: </w:t>
+      </w:r>
+      <w:r>
+        <w:rPr>
+          <w:b/>
+          <w:bCs/>
+          <w:szCs w:val="26"/>
+          <w:lang w:val="en-US"/>
+        </w:rPr>
+        <w:t>{{soHocKy}}</w:t>
+      </w:r>
+    </w:p>
+    <w:p>
+      <w:pPr>
+        <w:pStyle w:val="ListParagraph"/>
+        <w:ind w:left="1080"/>
+        <w:rPr>
+          <w:szCs w:val="26"/>
+          <w:lang w:val="en-US"/>
+        </w:rPr>
+      </w:pPr>
+      <w:r>
+        <w:rPr>
+          <w:szCs w:val="26"/>
+          <w:lang w:val="en-US"/>
+        </w:rPr>
+        <w:t xml:space="preserve">Key: </w:t>
+      </w:r>
+      <w:r>
+        <w:rPr>
+          <w:b/>
+          <w:bCs/>
+          <w:szCs w:val="26"/>
+          <w:lang w:val="en-US"/>
+        </w:rPr>
+        <w:t>HocKyTruoc</w:t>
+      </w:r>
+      <w:r>
+        <w:rPr>
+          <w:szCs w:val="26"/>
+          <w:lang w:val="en-US"/>
+        </w:rPr>
+        <w:t xml:space="preserve"> – Value: </w:t>
+      </w:r>
+      <w:r>
+        <w:rPr>
+          <w:b/>
+          <w:bCs/>
+          <w:szCs w:val="26"/>
+          <w:lang w:val="en-US"/>
+        </w:rPr>
+        <w:t>{{hocKyTruoc}}</w:t>
+      </w:r>
+    </w:p>
+    <w:p>
+      <w:pPr>
+        <w:pStyle w:val="ListParagraph"/>
+        <w:rPr>
+          <w:szCs w:val="26"/>
+          <w:lang w:val="en-US"/>
+        </w:rPr>
+      </w:pPr>
+      <w:r>
+        <w:rPr>
+          <w:szCs w:val="26"/>
+          <w:lang w:val="en-US"/>
+        </w:rPr>
         <w:lastRenderedPageBreak/>
-        <w:t xml:space="preserve">Key: </w:t>
-      </w:r>
-      <w:r>
-        <w:rPr>
-          <w:b/>
-          <w:bCs/>
-          <w:szCs w:val="26"/>
-          <w:lang w:val="en-US"/>
-        </w:rPr>
-        <w:t>ID_NGANH</w:t>
-      </w:r>
-      <w:r>
-        <w:rPr>
-          <w:szCs w:val="26"/>
-          <w:lang w:val="en-US"/>
-        </w:rPr>
-        <w:t xml:space="preserve"> – Value: </w:t>
-      </w:r>
-      <w:r>
-        <w:rPr>
-          <w:b/>
-          <w:bCs/>
-          <w:szCs w:val="26"/>
-          <w:lang w:val="en-US"/>
-        </w:rPr>
-        <w:t>{{iD_NGANH}}</w:t>
-      </w:r>
-    </w:p>
-    <w:p>
-      <w:pPr>
-        <w:pStyle w:val="ListParagraph"/>
-        <w:ind w:left="1080"/>
-        <w:rPr>
-          <w:szCs w:val="26"/>
-          <w:lang w:val="en-US"/>
-        </w:rPr>
-      </w:pPr>
-      <w:r>
-        <w:rPr>
-          <w:szCs w:val="26"/>
-          <w:lang w:val="en-US"/>
-        </w:rPr>
-        <w:t xml:space="preserve">Key: </w:t>
-      </w:r>
-      <w:r>
-        <w:rPr>
-          <w:b/>
-          <w:bCs/>
-          <w:szCs w:val="26"/>
-          <w:lang w:val="en-US"/>
-        </w:rPr>
-        <w:t>ID_HEDAOTAO</w:t>
-      </w:r>
-      <w:r>
-        <w:rPr>
-          <w:szCs w:val="26"/>
-          <w:lang w:val="en-US"/>
-        </w:rPr>
-        <w:t xml:space="preserve"> – Value: </w:t>
-      </w:r>
-      <w:r>
-        <w:rPr>
-          <w:b/>
-          <w:bCs/>
-          <w:szCs w:val="26"/>
-          <w:lang w:val="en-US"/>
-        </w:rPr>
-        <w:t>{{iD_HEDAOTAO}}</w:t>
-      </w:r>
-    </w:p>
-    <w:p>
-      <w:pPr>
-        <w:pStyle w:val="ListParagraph"/>
-        <w:ind w:left="1080"/>
-        <w:rPr>
-          <w:szCs w:val="26"/>
-          <w:lang w:val="en-US"/>
-        </w:rPr>
-      </w:pPr>
-      <w:r>
-        <w:rPr>
-          <w:szCs w:val="26"/>
-          <w:lang w:val="en-US"/>
-        </w:rPr>
-        <w:t xml:space="preserve">Key: </w:t>
-      </w:r>
-      <w:r>
-        <w:rPr>
-          <w:b/>
-          <w:bCs/>
-          <w:szCs w:val="26"/>
-          <w:lang w:val="en-US"/>
-        </w:rPr>
-        <w:t>id_khoa</w:t>
-      </w:r>
-      <w:r>
-        <w:rPr>
-          <w:szCs w:val="26"/>
-          <w:lang w:val="en-US"/>
-        </w:rPr>
-        <w:t xml:space="preserve"> – Value: </w:t>
-      </w:r>
-      <w:r>
-        <w:rPr>
-          <w:b/>
-          <w:bCs/>
-          <w:szCs w:val="26"/>
-          <w:lang w:val="en-US"/>
-        </w:rPr>
-        <w:t>{{id_khoa}}</w:t>
-      </w:r>
-    </w:p>
-    <w:p>
-      <w:pPr>
-        <w:pStyle w:val="ListParagraph"/>
-        <w:ind w:left="1080"/>
-        <w:rPr>
-          <w:szCs w:val="26"/>
-          <w:lang w:val="en-US"/>
-        </w:rPr>
-      </w:pPr>
-      <w:r>
-        <w:rPr>
-          <w:szCs w:val="26"/>
-          <w:lang w:val="en-US"/>
-        </w:rPr>
-        <w:t xml:space="preserve">Key: </w:t>
-      </w:r>
-      <w:r>
-        <w:rPr>
-          <w:b/>
-          <w:bCs/>
-          <w:szCs w:val="26"/>
-          <w:lang w:val="en-US"/>
-        </w:rPr>
-        <w:t>LOPHOC_ID</w:t>
-      </w:r>
-      <w:r>
-        <w:rPr>
-          <w:szCs w:val="26"/>
-          <w:lang w:val="en-US"/>
-        </w:rPr>
-        <w:t xml:space="preserve"> – Value: </w:t>
-      </w:r>
-      <w:r>
-        <w:rPr>
-          <w:b/>
-          <w:bCs/>
-          <w:szCs w:val="26"/>
-          <w:lang w:val="en-US"/>
-        </w:rPr>
-        <w:t>{{lophoC_ID}}</w:t>
-      </w:r>
-    </w:p>
-    <w:p>
-      <w:pPr>
-        <w:pStyle w:val="ListParagraph"/>
-        <w:ind w:left="1080"/>
-        <w:rPr>
-          <w:szCs w:val="26"/>
-          <w:lang w:val="en-US"/>
-        </w:rPr>
-      </w:pPr>
-      <w:r>
-        <w:rPr>
-          <w:szCs w:val="26"/>
-          <w:lang w:val="en-US"/>
-        </w:rPr>
-        <w:t xml:space="preserve">Key: </w:t>
-      </w:r>
-      <w:r>
-        <w:rPr>
-          <w:b/>
-          <w:bCs/>
-          <w:szCs w:val="26"/>
-          <w:lang w:val="en-US"/>
-        </w:rPr>
-        <w:t>ID_KHOAHOC</w:t>
-      </w:r>
-      <w:r>
-        <w:rPr>
-          <w:szCs w:val="26"/>
-          <w:lang w:val="en-US"/>
-        </w:rPr>
-        <w:t xml:space="preserve"> – Value: </w:t>
-      </w:r>
-      <w:r>
-        <w:rPr>
-          <w:b/>
-          <w:bCs/>
-          <w:szCs w:val="26"/>
-          <w:lang w:val="en-US"/>
-        </w:rPr>
-        <w:t>{{iD_KHOAHOC}}</w:t>
-      </w:r>
-    </w:p>
-    <w:p>
-      <w:pPr>
-        <w:pStyle w:val="ListParagraph"/>
-        <w:ind w:left="1080"/>
-        <w:rPr>
-          <w:szCs w:val="26"/>
-          <w:lang w:val="en-US"/>
-        </w:rPr>
-      </w:pPr>
-      <w:r>
-        <w:rPr>
-          <w:szCs w:val="26"/>
-          <w:lang w:val="en-US"/>
-        </w:rPr>
-        <w:t xml:space="preserve">Key: </w:t>
-      </w:r>
-      <w:r>
-        <w:rPr>
-          <w:b/>
-          <w:bCs/>
-          <w:szCs w:val="26"/>
-          <w:lang w:val="en-US"/>
-        </w:rPr>
-        <w:t>id_cn</w:t>
-      </w:r>
-      <w:r>
-        <w:rPr>
-          <w:szCs w:val="26"/>
-          <w:lang w:val="en-US"/>
-        </w:rPr>
-        <w:t xml:space="preserve"> – Value: </w:t>
-      </w:r>
-      <w:r>
-        <w:rPr>
-          <w:b/>
-          <w:bCs/>
-          <w:szCs w:val="26"/>
-          <w:lang w:val="en-US"/>
-        </w:rPr>
-        <w:t>{{id_cn}}</w:t>
-      </w:r>
-    </w:p>
-    <w:p>
-      <w:pPr>
-        <w:pStyle w:val="ListParagraph"/>
-        <w:ind w:left="1080"/>
-        <w:rPr>
-          <w:szCs w:val="26"/>
-          <w:lang w:val="en-US"/>
-        </w:rPr>
-      </w:pPr>
-      <w:r>
-        <w:rPr>
-          <w:szCs w:val="26"/>
-          <w:lang w:val="en-US"/>
-        </w:rPr>
-        <w:t xml:space="preserve">Key: </w:t>
-      </w:r>
-      <w:r>
-        <w:rPr>
-          <w:b/>
-          <w:bCs/>
-          <w:szCs w:val="26"/>
-          <w:lang w:val="en-US"/>
-        </w:rPr>
-        <w:t>ID_SINHVIEN_NAMHOC</w:t>
-      </w:r>
-      <w:r>
-        <w:rPr>
-          <w:szCs w:val="26"/>
-          <w:lang w:val="en-US"/>
-        </w:rPr>
-        <w:t xml:space="preserve"> – Value: </w:t>
-      </w:r>
-      <w:r>
-        <w:rPr>
-          <w:b/>
-          <w:bCs/>
-          <w:szCs w:val="26"/>
-          <w:lang w:val="en-US"/>
-        </w:rPr>
-        <w:t>{{iD_SINHVIEN_NAMHOC}}</w:t>
-      </w:r>
-    </w:p>
-    <w:p>
-      <w:pPr>
-        <w:pStyle w:val="ListParagraph"/>
-        <w:ind w:left="1080"/>
-        <w:rPr>
-          <w:szCs w:val="26"/>
-          <w:lang w:val="en-US"/>
-        </w:rPr>
-      </w:pPr>
-      <w:r>
-        <w:rPr>
-          <w:szCs w:val="26"/>
-          <w:lang w:val="en-US"/>
-        </w:rPr>
-        <w:t xml:space="preserve">Key: </w:t>
-      </w:r>
-      <w:r>
-        <w:rPr>
-          <w:b/>
-          <w:bCs/>
-          <w:szCs w:val="26"/>
-          <w:lang w:val="en-US"/>
-        </w:rPr>
-        <w:t>MA_DVIQLY</w:t>
-      </w:r>
-      <w:r>
-        <w:rPr>
-          <w:szCs w:val="26"/>
-          <w:lang w:val="en-US"/>
-        </w:rPr>
-        <w:t xml:space="preserve"> – Value: </w:t>
-      </w:r>
-      <w:r>
-        <w:rPr>
-          <w:b/>
-          <w:bCs/>
-          <w:szCs w:val="26"/>
-          <w:lang w:val="en-US"/>
-        </w:rPr>
-        <w:t>{{mA_DVIQLY}}</w:t>
-      </w:r>
-    </w:p>
-    <w:p>
-      <w:pPr>
-        <w:pStyle w:val="ListParagraph"/>
-        <w:ind w:left="1080"/>
-        <w:rPr>
-          <w:szCs w:val="26"/>
-          <w:lang w:val="en-US"/>
-        </w:rPr>
-      </w:pPr>
-      <w:r>
-        <w:rPr>
-          <w:szCs w:val="26"/>
-          <w:lang w:val="en-US"/>
-        </w:rPr>
-        <w:t xml:space="preserve">Key: </w:t>
-      </w:r>
-      <w:r>
-        <w:rPr>
-          <w:b/>
-          <w:bCs/>
-          <w:szCs w:val="26"/>
-          <w:lang w:val="en-US"/>
-        </w:rPr>
-        <w:t>NIENCHE_OR_TINCHI</w:t>
-      </w:r>
-      <w:r>
-        <w:rPr>
-          <w:szCs w:val="26"/>
-          <w:lang w:val="en-US"/>
-        </w:rPr>
-        <w:t xml:space="preserve"> – Value: </w:t>
-      </w:r>
-      <w:r>
-        <w:rPr>
-          <w:b/>
-          <w:bCs/>
-          <w:szCs w:val="26"/>
-          <w:lang w:val="en-US"/>
-        </w:rPr>
-        <w:t>{{nienchE_OR_TINCHI}}</w:t>
-      </w:r>
-    </w:p>
-    <w:p>
-      <w:pPr>
-        <w:pStyle w:val="ListParagraph"/>
-        <w:ind w:left="1080"/>
-        <w:rPr>
-          <w:b/>
-          <w:bCs/>
-          <w:szCs w:val="26"/>
-          <w:lang w:val="en-US"/>
-        </w:rPr>
-      </w:pPr>
-      <w:r>
-        <w:rPr>
-          <w:szCs w:val="26"/>
-          <w:lang w:val="en-US"/>
-        </w:rPr>
-        <w:t xml:space="preserve">Key: </w:t>
-      </w:r>
-      <w:r>
-        <w:rPr>
-          <w:b/>
-          <w:bCs/>
-          <w:szCs w:val="26"/>
-          <w:lang w:val="en-US"/>
-        </w:rPr>
-        <w:t>NamHocKy</w:t>
-      </w:r>
-      <w:r>
-        <w:rPr>
-          <w:szCs w:val="26"/>
-          <w:lang w:val="en-US"/>
-        </w:rPr>
-        <w:t xml:space="preserve"> – Value: </w:t>
-      </w:r>
-      <w:r>
-        <w:rPr>
-          <w:b/>
-          <w:bCs/>
-          <w:szCs w:val="26"/>
-          <w:lang w:val="en-US"/>
-        </w:rPr>
-        <w:t>{{namHocKy}}</w:t>
-      </w:r>
-    </w:p>
-    <w:p>
-      <w:pPr>
-        <w:pStyle w:val="ListParagraph"/>
-        <w:ind w:left="1080"/>
-        <w:rPr>
-          <w:b/>
-          <w:bCs/>
-          <w:szCs w:val="26"/>
-          <w:lang w:val="en-US"/>
-        </w:rPr>
-      </w:pPr>
-      <w:r>
-        <w:rPr>
-          <w:szCs w:val="26"/>
-          <w:lang w:val="en-US"/>
-        </w:rPr>
-        <w:t xml:space="preserve">Key: </w:t>
-      </w:r>
-      <w:r>
-        <w:rPr>
-          <w:b/>
-          <w:bCs/>
-          <w:szCs w:val="26"/>
-          <w:lang w:val="en-US"/>
-        </w:rPr>
-        <w:t>SoHocKy</w:t>
-      </w:r>
-      <w:r>
-        <w:rPr>
-          <w:szCs w:val="26"/>
-          <w:lang w:val="en-US"/>
-        </w:rPr>
-        <w:t xml:space="preserve"> – Value: </w:t>
-      </w:r>
-      <w:r>
-        <w:rPr>
-          <w:b/>
-          <w:bCs/>
-          <w:szCs w:val="26"/>
-          <w:lang w:val="en-US"/>
-        </w:rPr>
-        <w:t>{{soHocKy}}</w:t>
-      </w:r>
-    </w:p>
-    <w:p>
-      <w:pPr>
-        <w:pStyle w:val="ListParagraph"/>
-        <w:ind w:left="1080"/>
-        <w:rPr>
-          <w:szCs w:val="26"/>
-          <w:lang w:val="en-US"/>
-        </w:rPr>
-      </w:pPr>
-      <w:r>
-        <w:rPr>
-          <w:szCs w:val="26"/>
-          <w:lang w:val="en-US"/>
-        </w:rPr>
-        <w:t xml:space="preserve">Key: </w:t>
-      </w:r>
-      <w:r>
-        <w:rPr>
-          <w:b/>
-          <w:bCs/>
-          <w:szCs w:val="26"/>
-          <w:lang w:val="en-US"/>
-        </w:rPr>
-        <w:t>HocKyTruoc</w:t>
-      </w:r>
-      <w:r>
-        <w:rPr>
-          <w:szCs w:val="26"/>
-          <w:lang w:val="en-US"/>
-        </w:rPr>
-        <w:t xml:space="preserve"> – Value: </w:t>
-      </w:r>
-      <w:r>
-        <w:rPr>
-          <w:b/>
-          <w:bCs/>
-          <w:szCs w:val="26"/>
-          <w:lang w:val="en-US"/>
-        </w:rPr>
-        <w:t>{{hocKyTruoc}}</w:t>
-      </w:r>
-    </w:p>
-    <w:p>
-      <w:pPr>
-        <w:pStyle w:val="ListParagraph"/>
-        <w:rPr>
-          <w:szCs w:val="26"/>
-          <w:lang w:val="en-US"/>
-        </w:rPr>
-      </w:pPr>
-      <w:r>
-        <w:rPr>
-          <w:szCs w:val="26"/>
-          <w:lang w:val="en-US"/>
-        </w:rPr>
         <w:drawing>
           <wp:inline distT="0" distB="0" distL="0" distR="0" wp14:anchorId="0A4DC343" wp14:editId="7EE3422E">
             <wp:extent cx="5676900" cy="3736241"/>
@@ -8827,7 +8899,7 @@
                     <pic:cNvPicPr/>
                   </pic:nvPicPr>
                   <pic:blipFill>
-                    <a:blip r:embed="rId38"/>
+                    <a:blip r:embed="rId39"/>
                     <a:stretch>
                       <a:fillRect/>
                     </a:stretch>
@@ -8913,7 +8985,6 @@
           <w:szCs w:val="26"/>
           <w:lang w:val="en-US"/>
         </w:rPr>
-        <w:lastRenderedPageBreak/>
         <w:drawing>
           <wp:inline distT="0" distB="0" distL="0" distR="0" wp14:anchorId="73EBF038" wp14:editId="0F0F5A3C">
             <wp:extent cx="5391150" cy="3628044"/>
@@ -8930,7 +9001,7 @@
                     <pic:cNvPicPr/>
                   </pic:nvPicPr>
                   <pic:blipFill>
-                    <a:blip r:embed="rId39"/>
+                    <a:blip r:embed="rId40"/>
                     <a:stretch>
                       <a:fillRect/>
                     </a:stretch>

</xml_diff>